<commit_message>
Consolidate .gitignore, update cost analysis recommendations, and sanitize project structure
</commit_message>
<xml_diff>
--- a/cost_analysis.docx
+++ b/cost_analysis.docx
@@ -1657,7 +1657,10 @@
         <w:t>:</w:t>
       </w:r>
       <w:r>
-        <w:t xml:space="preserve"> LoRaWAN is cheaper as the R302 unit saving eventually offsets the infrastructure and LNS costs.</w:t>
+        <w:t xml:space="preserve"> LoRaWAN is cheaper as the R302 unit saving eventually offsets t</w:t>
+      </w:r>
+      <w:r>
+        <w:t>he infrastructure and LNS costs.</w:t>
       </w:r>
     </w:p>
     <w:p>
@@ -1671,131 +1674,344 @@
       </w:pPr>
     </w:p>
     <w:p>
-      <w:r>
-        <w:t>---</w:t>
+      <w:pPr>
+        <w:pStyle w:val="ListBullet"/>
+        <w:numPr>
+          <w:ilvl w:val="0"/>
+          <w:numId w:val="0"/>
+        </w:numPr>
+      </w:pPr>
+      <w:r>
+        <w:t>The inclusion of the **R 3.7167 LNS fee** and high-capacity **Solar Infrastructure (R 11,000 per remote site</w:t>
+      </w:r>
+      <w:proofErr w:type="gramStart"/>
+      <w:r>
+        <w:t>)*</w:t>
+      </w:r>
+      <w:proofErr w:type="gramEnd"/>
+      <w:r>
+        <w:t>* shifts the financial viability significantly based on deployment topology and density.</w:t>
       </w:r>
     </w:p>
     <w:p>
       <w:pPr>
-        <w:pStyle w:val="Heading2"/>
-      </w:pPr>
-      <w:r>
-        <w:t>5. Conclusion</w:t>
-      </w:r>
+        <w:pStyle w:val="ListBullet"/>
+        <w:numPr>
+          <w:ilvl w:val="0"/>
+          <w:numId w:val="0"/>
+        </w:numPr>
+        <w:ind w:left="720"/>
+      </w:pPr>
+    </w:p>
+    <w:p>
+      <w:pPr>
+        <w:pStyle w:val="ListBullet"/>
+        <w:numPr>
+          <w:ilvl w:val="0"/>
+          <w:numId w:val="12"/>
+        </w:numPr>
+      </w:pPr>
+      <w:r>
+        <w:rPr>
+          <w:b/>
+        </w:rPr>
+        <w:t>High-Density / Grid-Powered (Scenario A/</w:t>
+      </w:r>
+      <w:r>
+        <w:rPr>
+          <w:b/>
+        </w:rPr>
+        <w:t>B): LoRaWAN is the winner</w:t>
+      </w:r>
+      <w:r>
+        <w:t xml:space="preserve">. </w:t>
+      </w:r>
+      <w:r>
+        <w:t>If grid power is available (eliminating solar costs) OR if density exceeds **650 sensors** per 5 gateways, the R 120 module cost provides an unbeatable TCO.</w:t>
+      </w:r>
+    </w:p>
+    <w:p>
+      <w:pPr>
+        <w:pStyle w:val="ListBullet"/>
+        <w:numPr>
+          <w:ilvl w:val="0"/>
+          <w:numId w:val="0"/>
+        </w:numPr>
+        <w:ind w:left="720"/>
+      </w:pPr>
+      <w:r>
+        <w:rPr>
+          <w:b/>
+        </w:rPr>
+        <w:t>Recommendation</w:t>
+      </w:r>
+      <w:r>
+        <w:rPr>
+          <w:b/>
+        </w:rPr>
+        <w:t>:</w:t>
+      </w:r>
+      <w:r>
+        <w:t xml:space="preserve"> Use LoRaWAN for large commercial hubs or sites with pre-existing power infrastructure.</w:t>
+      </w:r>
+    </w:p>
+    <w:p>
+      <w:pPr>
+        <w:pStyle w:val="ListBullet"/>
+        <w:numPr>
+          <w:ilvl w:val="0"/>
+          <w:numId w:val="0"/>
+        </w:numPr>
+      </w:pPr>
+    </w:p>
+    <w:p>
+      <w:pPr>
+        <w:pStyle w:val="ListBullet"/>
+        <w:numPr>
+          <w:ilvl w:val="0"/>
+          <w:numId w:val="12"/>
+        </w:numPr>
+      </w:pPr>
+      <w:r>
+        <w:rPr>
+          <w:b/>
+        </w:rPr>
+        <w:t>Distributed / Solar-Powered (Scenario B</w:t>
+      </w:r>
+      <w:r>
+        <w:rPr>
+          <w:b/>
+        </w:rPr>
+        <w:t>/4.4): Mesh is the winner.</w:t>
+      </w:r>
+      <w:r>
+        <w:rPr>
+          <w:b/>
+        </w:rPr>
+        <w:t xml:space="preserve"> </w:t>
+      </w:r>
+      <w:r>
+        <w:t>When solar/battery kits (R 11,000 each) are required for gateways, the "I</w:t>
+      </w:r>
+      <w:r>
+        <w:t>nfrastructure Debt" scales to R 13,297 per site</w:t>
+      </w:r>
+      <w:r>
+        <w:t>.</w:t>
+      </w:r>
+    </w:p>
+    <w:p>
+      <w:pPr>
+        <w:pStyle w:val="ListBullet"/>
+        <w:numPr>
+          <w:ilvl w:val="0"/>
+          <w:numId w:val="0"/>
+        </w:numPr>
+        <w:ind w:left="720"/>
+      </w:pPr>
+      <w:r>
+        <w:t>In a typical farm layout (e.g., 100 sensors across 5 solar gateways), the R 302 module saving is not enough to offset the R 50,000+ infrastructure premium and recurring LNS fees.</w:t>
+      </w:r>
+    </w:p>
+    <w:p>
+      <w:pPr>
+        <w:pStyle w:val="ListBullet"/>
+        <w:numPr>
+          <w:ilvl w:val="0"/>
+          <w:numId w:val="0"/>
+        </w:numPr>
+        <w:ind w:left="720"/>
+      </w:pPr>
+      <w:r>
+        <w:rPr>
+          <w:b/>
+        </w:rPr>
+        <w:t>Recommendation</w:t>
+      </w:r>
+      <w:r>
+        <w:rPr>
+          <w:b/>
+        </w:rPr>
+        <w:t>:</w:t>
+      </w:r>
+      <w:r>
+        <w:t xml:space="preserve"> Use Mesh for typical agricultural deployments where sensor density per gateway is low to moderate.</w:t>
+      </w:r>
+    </w:p>
+    <w:p>
+      <w:pPr>
+        <w:pStyle w:val="ListBullet"/>
+        <w:numPr>
+          <w:ilvl w:val="0"/>
+          <w:numId w:val="0"/>
+        </w:numPr>
+      </w:pPr>
+    </w:p>
+    <w:p>
+      <w:pPr>
+        <w:pStyle w:val="ListBullet"/>
+        <w:numPr>
+          <w:ilvl w:val="0"/>
+          <w:numId w:val="12"/>
+        </w:numPr>
+      </w:pPr>
+      <w:r>
+        <w:rPr>
+          <w:b/>
+        </w:rPr>
+        <w:t xml:space="preserve">Small &amp; Complex (Scenario C): </w:t>
+      </w:r>
+      <w:r>
+        <w:rPr>
+          <w:b/>
+        </w:rPr>
+        <w:t>Mesh is the definitive winner</w:t>
+      </w:r>
+      <w:r>
+        <w:rPr>
+          <w:b/>
+        </w:rPr>
+        <w:t>.</w:t>
+      </w:r>
+      <w:r>
+        <w:t xml:space="preserve"> </w:t>
+      </w:r>
+      <w:r>
+        <w:t xml:space="preserve">In environments requiring many gateways for very few devices (e.g., mine shafts, extremely hilly terrain, </w:t>
+      </w:r>
+      <w:proofErr w:type="gramStart"/>
+      <w:r>
+        <w:t>small</w:t>
+      </w:r>
+      <w:proofErr w:type="gramEnd"/>
+      <w:r>
+        <w:t xml:space="preserve"> remote outposts), Mesh's R 950 gateway cost and zero monthly fees make it the only logical choice.</w:t>
+      </w:r>
+      <w:r>
+        <w:t xml:space="preserve"> </w:t>
+      </w:r>
+      <w:r>
+        <w:t>LoRaWAN in this scenario starts R 47,000 more expensive and the gap widens every month due to LNS fees.</w:t>
+      </w:r>
+    </w:p>
+    <w:p>
+      <w:pPr>
+        <w:pStyle w:val="ListBullet"/>
+        <w:numPr>
+          <w:ilvl w:val="0"/>
+          <w:numId w:val="0"/>
+        </w:numPr>
+        <w:ind w:left="720"/>
+      </w:pPr>
       <w:bookmarkStart w:id="0" w:name="_GoBack"/>
       <w:bookmarkEnd w:id="0"/>
+      <w:r>
+        <w:rPr>
+          <w:b/>
+        </w:rPr>
+        <w:t>Recommendation</w:t>
+      </w:r>
+      <w:r>
+        <w:rPr>
+          <w:b/>
+        </w:rPr>
+        <w:t>:</w:t>
+      </w:r>
+      <w:r>
+        <w:t xml:space="preserve"> Use Mesh as a tactical solution for coverage gaps and low-density remote monitoring.</w:t>
+      </w:r>
+    </w:p>
+    <w:p>
+      <w:pPr>
+        <w:pStyle w:val="ListBullet"/>
+        <w:numPr>
+          <w:ilvl w:val="0"/>
+          <w:numId w:val="0"/>
+        </w:numPr>
+        <w:ind w:left="360" w:hanging="360"/>
+      </w:pPr>
+    </w:p>
+    <w:p>
+      <w:r>
+        <w:t>---</w:t>
+      </w:r>
     </w:p>
     <w:p/>
     <w:p>
-      <w:r>
-        <w:t xml:space="preserve">The updated LNS fee of **R3.7167 per device/month** further solidifies </w:t>
-      </w:r>
-      <w:proofErr w:type="spellStart"/>
-      <w:r>
-        <w:t>LoRaWAN's</w:t>
-      </w:r>
-      <w:proofErr w:type="spellEnd"/>
-      <w:r>
-        <w:t xml:space="preserve"> position as the most cost-effective solution for scaled deployments.</w:t>
+      <w:pPr>
+        <w:pStyle w:val="Heading3"/>
+      </w:pPr>
+      <w:r>
+        <w:lastRenderedPageBreak/>
+        <w:t>Final Recommendation</w:t>
       </w:r>
     </w:p>
-    <w:p/>
     <w:p>
-      <w:r>
-        <w:t xml:space="preserve">1.  </w:t>
-      </w:r>
-      <w:r>
+      <w:pPr>
         <w:rPr>
           <w:b/>
         </w:rPr>
-        <w:t>For Standard Deployments (&gt;50 sensors)</w:t>
-      </w:r>
-      <w:r>
-        <w:t xml:space="preserve">: </w:t>
-      </w:r>
+      </w:pPr>
       <w:r>
         <w:rPr>
           <w:b/>
         </w:rPr>
-        <w:t>LoRaWAN is the winner.</w:t>
-      </w:r>
-    </w:p>
-    <w:p>
-      <w:r>
-        <w:t xml:space="preserve">    *   The significant CAPEX savings on radio modules (**R120 vs R422**) create a massive financial cushion.</w:t>
-      </w:r>
-    </w:p>
-    <w:p>
-      <w:r>
-        <w:t xml:space="preserve">    *   LoRaWAN remains cheaper for a minimum of **6 to 6.6 years** (74-79 months) depending on scale. This duration likely exceeds the operational battery life of the sensors themselves.</w:t>
-      </w:r>
-    </w:p>
-    <w:p>
-      <w:r>
-        <w:t xml:space="preserve">    *   *Recommendation*: For any commercial or agricultural project where sensor volume is the primary driver, LoRaWAN offers the lowest Total Cost of Ownership (TCO) over the device lifecycle.</w:t>
-      </w:r>
-    </w:p>
-    <w:p/>
-    <w:p>
-      <w:r>
-        <w:t xml:space="preserve">2.  </w:t>
+        <w:t>Standardize on Mesh for small-to-medium agricultural</w:t>
       </w:r>
       <w:r>
         <w:rPr>
           <w:b/>
         </w:rPr>
-        <w:t>For Complex/Niche Deployments (&lt;20 sensors)</w:t>
-      </w:r>
-      <w:r>
-        <w:t xml:space="preserve">: </w:t>
+        <w:t xml:space="preserve"> deployments (under 600 nodes)</w:t>
       </w:r>
       <w:r>
         <w:rPr>
           <w:b/>
         </w:rPr>
-        <w:t>Mesh is the winner.</w:t>
+        <w:t xml:space="preserve"> </w:t>
+      </w:r>
+      <w:r>
+        <w:t>where solar-powered gateways are required for coverage. The "Infrastructure Debt" created by solar-powered LoRaWAN gateways (R13</w:t>
+      </w:r>
+      <w:proofErr w:type="gramStart"/>
+      <w:r>
+        <w:t>,297</w:t>
+      </w:r>
+      <w:proofErr w:type="gramEnd"/>
+      <w:r>
+        <w:t>/site) and the LNS fees only make sense at extreme scale.</w:t>
       </w:r>
     </w:p>
     <w:p>
-      <w:r>
-        <w:t xml:space="preserve">    *   In environments requiring many gateways for few devices (e.g., mine shafts, extremely hilly terrain), Mesh's lower gateway cost (**R950 vs R2297**) and zero monthly fees make it the superior choice.</w:t>
-      </w:r>
-    </w:p>
-    <w:p>
-      <w:r>
-        <w:t xml:space="preserve">    *   Mesh starts cheaper and stays cheaper because the infrastructure savings are never eroded by recurring fees.</w:t>
-      </w:r>
-    </w:p>
-    <w:p/>
-    <w:p>
-      <w:pPr>
-        <w:pStyle w:val="Heading3"/>
-      </w:pPr>
-      <w:r>
-        <w:lastRenderedPageBreak/>
-        <w:t>Final Recommendation</w:t>
-      </w:r>
-    </w:p>
-    <w:p>
-      <w:r>
+      <w:pPr>
         <w:rPr>
           <w:b/>
         </w:rPr>
-        <w:t>Standardize on LoRaWAN</w:t>
-      </w:r>
-      <w:r>
-        <w:t xml:space="preserve"> for general-purpose </w:t>
-      </w:r>
-      <w:proofErr w:type="spellStart"/>
-      <w:r>
-        <w:t>IoT</w:t>
-      </w:r>
-      <w:proofErr w:type="spellEnd"/>
-      <w:r>
-        <w:t xml:space="preserve"> sensor networks. The "break-even" point has moved out to over 6 years, making the initial investment in higher-cost gateways more than justified by the long-term module savings. Use Mesh only as a tactical solution for extreme coverage gaps that cannot be economically reached via LoRaWAN.</w:t>
-      </w:r>
+      </w:pPr>
     </w:p>
-    <w:p/>
+    <w:p>
+      <w:r>
+        <w:rPr>
+          <w:b/>
+        </w:rPr>
+        <w:t>Use LoRaW</w:t>
+      </w:r>
+      <w:r>
+        <w:rPr>
+          <w:b/>
+        </w:rPr>
+        <w:t>AN only as a tactical solution</w:t>
+      </w:r>
+      <w:r>
+        <w:rPr>
+          <w:b/>
+        </w:rPr>
+        <w:t xml:space="preserve"> </w:t>
+      </w:r>
+      <w:r>
+        <w:t>for high-density industrial clusters or locations with existing grid-powered gateways where the CAPEX savings on the R120 modules can be realized without the solar infrastructure overhead.</w:t>
+      </w:r>
+    </w:p>
     <w:sectPr>
       <w:headerReference w:type="even" r:id="rId8"/>
       <w:headerReference w:type="default" r:id="rId9"/>
@@ -2104,6 +2320,270 @@
       </w:rPr>
     </w:lvl>
   </w:abstractNum>
+  <w:abstractNum w:abstractNumId="9">
+    <w:nsid w:val="049024E8"/>
+    <w:multiLevelType w:val="hybridMultilevel"/>
+    <w:tmpl w:val="1DD87236"/>
+    <w:lvl w:ilvl="0" w:tplc="1C09000F">
+      <w:start w:val="1"/>
+      <w:numFmt w:val="decimal"/>
+      <w:lvlText w:val="%1."/>
+      <w:lvlJc w:val="left"/>
+      <w:pPr>
+        <w:ind w:left="720" w:hanging="360"/>
+      </w:pPr>
+    </w:lvl>
+    <w:lvl w:ilvl="1" w:tplc="1C090019" w:tentative="1">
+      <w:start w:val="1"/>
+      <w:numFmt w:val="lowerLetter"/>
+      <w:lvlText w:val="%2."/>
+      <w:lvlJc w:val="left"/>
+      <w:pPr>
+        <w:ind w:left="1440" w:hanging="360"/>
+      </w:pPr>
+    </w:lvl>
+    <w:lvl w:ilvl="2" w:tplc="1C09001B" w:tentative="1">
+      <w:start w:val="1"/>
+      <w:numFmt w:val="lowerRoman"/>
+      <w:lvlText w:val="%3."/>
+      <w:lvlJc w:val="right"/>
+      <w:pPr>
+        <w:ind w:left="2160" w:hanging="180"/>
+      </w:pPr>
+    </w:lvl>
+    <w:lvl w:ilvl="3" w:tplc="1C09000F" w:tentative="1">
+      <w:start w:val="1"/>
+      <w:numFmt w:val="decimal"/>
+      <w:lvlText w:val="%4."/>
+      <w:lvlJc w:val="left"/>
+      <w:pPr>
+        <w:ind w:left="2880" w:hanging="360"/>
+      </w:pPr>
+    </w:lvl>
+    <w:lvl w:ilvl="4" w:tplc="1C090019" w:tentative="1">
+      <w:start w:val="1"/>
+      <w:numFmt w:val="lowerLetter"/>
+      <w:lvlText w:val="%5."/>
+      <w:lvlJc w:val="left"/>
+      <w:pPr>
+        <w:ind w:left="3600" w:hanging="360"/>
+      </w:pPr>
+    </w:lvl>
+    <w:lvl w:ilvl="5" w:tplc="1C09001B" w:tentative="1">
+      <w:start w:val="1"/>
+      <w:numFmt w:val="lowerRoman"/>
+      <w:lvlText w:val="%6."/>
+      <w:lvlJc w:val="right"/>
+      <w:pPr>
+        <w:ind w:left="4320" w:hanging="180"/>
+      </w:pPr>
+    </w:lvl>
+    <w:lvl w:ilvl="6" w:tplc="1C09000F" w:tentative="1">
+      <w:start w:val="1"/>
+      <w:numFmt w:val="decimal"/>
+      <w:lvlText w:val="%7."/>
+      <w:lvlJc w:val="left"/>
+      <w:pPr>
+        <w:ind w:left="5040" w:hanging="360"/>
+      </w:pPr>
+    </w:lvl>
+    <w:lvl w:ilvl="7" w:tplc="1C090019" w:tentative="1">
+      <w:start w:val="1"/>
+      <w:numFmt w:val="lowerLetter"/>
+      <w:lvlText w:val="%8."/>
+      <w:lvlJc w:val="left"/>
+      <w:pPr>
+        <w:ind w:left="5760" w:hanging="360"/>
+      </w:pPr>
+    </w:lvl>
+    <w:lvl w:ilvl="8" w:tplc="1C09001B" w:tentative="1">
+      <w:start w:val="1"/>
+      <w:numFmt w:val="lowerRoman"/>
+      <w:lvlText w:val="%9."/>
+      <w:lvlJc w:val="right"/>
+      <w:pPr>
+        <w:ind w:left="6480" w:hanging="180"/>
+      </w:pPr>
+    </w:lvl>
+  </w:abstractNum>
+  <w:abstractNum w:abstractNumId="10">
+    <w:nsid w:val="07295D69"/>
+    <w:multiLevelType w:val="hybridMultilevel"/>
+    <w:tmpl w:val="D40C4612"/>
+    <w:lvl w:ilvl="0" w:tplc="1C09000F">
+      <w:start w:val="1"/>
+      <w:numFmt w:val="decimal"/>
+      <w:lvlText w:val="%1."/>
+      <w:lvlJc w:val="left"/>
+      <w:pPr>
+        <w:ind w:left="720" w:hanging="360"/>
+      </w:pPr>
+      <w:rPr>
+        <w:rFonts w:hint="default"/>
+      </w:rPr>
+    </w:lvl>
+    <w:lvl w:ilvl="1" w:tplc="1C090019" w:tentative="1">
+      <w:start w:val="1"/>
+      <w:numFmt w:val="lowerLetter"/>
+      <w:lvlText w:val="%2."/>
+      <w:lvlJc w:val="left"/>
+      <w:pPr>
+        <w:ind w:left="1440" w:hanging="360"/>
+      </w:pPr>
+    </w:lvl>
+    <w:lvl w:ilvl="2" w:tplc="1C09001B" w:tentative="1">
+      <w:start w:val="1"/>
+      <w:numFmt w:val="lowerRoman"/>
+      <w:lvlText w:val="%3."/>
+      <w:lvlJc w:val="right"/>
+      <w:pPr>
+        <w:ind w:left="2160" w:hanging="180"/>
+      </w:pPr>
+    </w:lvl>
+    <w:lvl w:ilvl="3" w:tplc="1C09000F" w:tentative="1">
+      <w:start w:val="1"/>
+      <w:numFmt w:val="decimal"/>
+      <w:lvlText w:val="%4."/>
+      <w:lvlJc w:val="left"/>
+      <w:pPr>
+        <w:ind w:left="2880" w:hanging="360"/>
+      </w:pPr>
+    </w:lvl>
+    <w:lvl w:ilvl="4" w:tplc="1C090019" w:tentative="1">
+      <w:start w:val="1"/>
+      <w:numFmt w:val="lowerLetter"/>
+      <w:lvlText w:val="%5."/>
+      <w:lvlJc w:val="left"/>
+      <w:pPr>
+        <w:ind w:left="3600" w:hanging="360"/>
+      </w:pPr>
+    </w:lvl>
+    <w:lvl w:ilvl="5" w:tplc="1C09001B" w:tentative="1">
+      <w:start w:val="1"/>
+      <w:numFmt w:val="lowerRoman"/>
+      <w:lvlText w:val="%6."/>
+      <w:lvlJc w:val="right"/>
+      <w:pPr>
+        <w:ind w:left="4320" w:hanging="180"/>
+      </w:pPr>
+    </w:lvl>
+    <w:lvl w:ilvl="6" w:tplc="1C09000F" w:tentative="1">
+      <w:start w:val="1"/>
+      <w:numFmt w:val="decimal"/>
+      <w:lvlText w:val="%7."/>
+      <w:lvlJc w:val="left"/>
+      <w:pPr>
+        <w:ind w:left="5040" w:hanging="360"/>
+      </w:pPr>
+    </w:lvl>
+    <w:lvl w:ilvl="7" w:tplc="1C090019" w:tentative="1">
+      <w:start w:val="1"/>
+      <w:numFmt w:val="lowerLetter"/>
+      <w:lvlText w:val="%8."/>
+      <w:lvlJc w:val="left"/>
+      <w:pPr>
+        <w:ind w:left="5760" w:hanging="360"/>
+      </w:pPr>
+    </w:lvl>
+    <w:lvl w:ilvl="8" w:tplc="1C09001B" w:tentative="1">
+      <w:start w:val="1"/>
+      <w:numFmt w:val="lowerRoman"/>
+      <w:lvlText w:val="%9."/>
+      <w:lvlJc w:val="right"/>
+      <w:pPr>
+        <w:ind w:left="6480" w:hanging="180"/>
+      </w:pPr>
+    </w:lvl>
+  </w:abstractNum>
+  <w:abstractNum w:abstractNumId="11">
+    <w:nsid w:val="3DD43D70"/>
+    <w:multiLevelType w:val="hybridMultilevel"/>
+    <w:tmpl w:val="381CF190"/>
+    <w:lvl w:ilvl="0" w:tplc="1C09000F">
+      <w:start w:val="1"/>
+      <w:numFmt w:val="decimal"/>
+      <w:lvlText w:val="%1."/>
+      <w:lvlJc w:val="left"/>
+      <w:pPr>
+        <w:ind w:left="720" w:hanging="360"/>
+      </w:pPr>
+      <w:rPr>
+        <w:rFonts w:hint="default"/>
+      </w:rPr>
+    </w:lvl>
+    <w:lvl w:ilvl="1" w:tplc="1C090019" w:tentative="1">
+      <w:start w:val="1"/>
+      <w:numFmt w:val="lowerLetter"/>
+      <w:lvlText w:val="%2."/>
+      <w:lvlJc w:val="left"/>
+      <w:pPr>
+        <w:ind w:left="1440" w:hanging="360"/>
+      </w:pPr>
+    </w:lvl>
+    <w:lvl w:ilvl="2" w:tplc="1C09001B" w:tentative="1">
+      <w:start w:val="1"/>
+      <w:numFmt w:val="lowerRoman"/>
+      <w:lvlText w:val="%3."/>
+      <w:lvlJc w:val="right"/>
+      <w:pPr>
+        <w:ind w:left="2160" w:hanging="180"/>
+      </w:pPr>
+    </w:lvl>
+    <w:lvl w:ilvl="3" w:tplc="1C09000F" w:tentative="1">
+      <w:start w:val="1"/>
+      <w:numFmt w:val="decimal"/>
+      <w:lvlText w:val="%4."/>
+      <w:lvlJc w:val="left"/>
+      <w:pPr>
+        <w:ind w:left="2880" w:hanging="360"/>
+      </w:pPr>
+    </w:lvl>
+    <w:lvl w:ilvl="4" w:tplc="1C090019" w:tentative="1">
+      <w:start w:val="1"/>
+      <w:numFmt w:val="lowerLetter"/>
+      <w:lvlText w:val="%5."/>
+      <w:lvlJc w:val="left"/>
+      <w:pPr>
+        <w:ind w:left="3600" w:hanging="360"/>
+      </w:pPr>
+    </w:lvl>
+    <w:lvl w:ilvl="5" w:tplc="1C09001B" w:tentative="1">
+      <w:start w:val="1"/>
+      <w:numFmt w:val="lowerRoman"/>
+      <w:lvlText w:val="%6."/>
+      <w:lvlJc w:val="right"/>
+      <w:pPr>
+        <w:ind w:left="4320" w:hanging="180"/>
+      </w:pPr>
+    </w:lvl>
+    <w:lvl w:ilvl="6" w:tplc="1C09000F" w:tentative="1">
+      <w:start w:val="1"/>
+      <w:numFmt w:val="decimal"/>
+      <w:lvlText w:val="%7."/>
+      <w:lvlJc w:val="left"/>
+      <w:pPr>
+        <w:ind w:left="5040" w:hanging="360"/>
+      </w:pPr>
+    </w:lvl>
+    <w:lvl w:ilvl="7" w:tplc="1C090019" w:tentative="1">
+      <w:start w:val="1"/>
+      <w:numFmt w:val="lowerLetter"/>
+      <w:lvlText w:val="%8."/>
+      <w:lvlJc w:val="left"/>
+      <w:pPr>
+        <w:ind w:left="5760" w:hanging="360"/>
+      </w:pPr>
+    </w:lvl>
+    <w:lvl w:ilvl="8" w:tplc="1C09001B" w:tentative="1">
+      <w:start w:val="1"/>
+      <w:numFmt w:val="lowerRoman"/>
+      <w:lvlText w:val="%9."/>
+      <w:lvlJc w:val="right"/>
+      <w:pPr>
+        <w:ind w:left="6480" w:hanging="180"/>
+      </w:pPr>
+    </w:lvl>
+  </w:abstractNum>
   <w:num w:numId="1">
     <w:abstractNumId w:val="8"/>
   </w:num>
@@ -2130,6 +2610,15 @@
   </w:num>
   <w:num w:numId="9">
     <w:abstractNumId w:val="0"/>
+  </w:num>
+  <w:num w:numId="10">
+    <w:abstractNumId w:val="11"/>
+  </w:num>
+  <w:num w:numId="11">
+    <w:abstractNumId w:val="9"/>
+  </w:num>
+  <w:num w:numId="12">
+    <w:abstractNumId w:val="10"/>
   </w:num>
 </w:numbering>
 </file>
@@ -13840,7 +14329,7 @@
 </file>
 
 <file path=customXml/itemProps1.xml><?xml version="1.0" encoding="utf-8"?>
-<ds:datastoreItem xmlns:ds="http://schemas.openxmlformats.org/officeDocument/2006/customXml" ds:itemID="{4B9C00F2-FE74-49FB-87E9-2BFB3B90F633}">
+<ds:datastoreItem xmlns:ds="http://schemas.openxmlformats.org/officeDocument/2006/customXml" ds:itemID="{05C1EEFD-6E14-4501-A2F0-60DAD5744F6A}">
   <ds:schemaRefs>
     <ds:schemaRef ds:uri="http://schemas.openxmlformats.org/officeDocument/2006/bibliography"/>
   </ds:schemaRefs>

</xml_diff>